<commit_message>
Edited File Format, added codeWriter Interface
</commit_message>
<xml_diff>
--- a/It Just Might Happen File Format.docx
+++ b/It Just Might Happen File Format.docx
@@ -203,6 +203,40 @@
       </w:r>
       <w:r>
         <w:tab/>
+        <w:t>“</w:t>
+      </w:r>
+      <w:proofErr w:type="gramStart"/>
+      <w:r>
+        <w:t>getter</w:t>
+      </w:r>
+      <w:proofErr w:type="gramEnd"/>
+      <w:r>
+        <w:t>” : true,</w:t>
+      </w:r>
+    </w:p>
+    <w:p>
+      <w:r>
+        <w:tab/>
+      </w:r>
+      <w:r>
+        <w:tab/>
+        <w:t>“</w:t>
+      </w:r>
+      <w:proofErr w:type="gramStart"/>
+      <w:r>
+        <w:t>setter</w:t>
+      </w:r>
+      <w:proofErr w:type="gramEnd"/>
+      <w:r>
+        <w:t>” : true</w:t>
+      </w:r>
+    </w:p>
+    <w:p>
+      <w:r>
+        <w:tab/>
+      </w:r>
+      <w:r>
+        <w:tab/>
         <w:t>}</w:t>
       </w:r>
     </w:p>
@@ -340,58 +374,7 @@
         <w:t xml:space="preserve">” : </w:t>
       </w:r>
       <w:r>
-        <w:t>[“none”]</w:t>
-      </w:r>
-      <w:r>
-        <w:t>,</w:t>
-      </w:r>
-    </w:p>
-    <w:p>
-      <w:r>
-        <w:tab/>
-      </w:r>
-      <w:r>
-        <w:tab/>
-        <w:t>“</w:t>
-      </w:r>
-      <w:proofErr w:type="gramStart"/>
-      <w:r>
-        <w:t>setter</w:t>
-      </w:r>
-      <w:proofErr w:type="gramEnd"/>
-      <w:r>
-        <w:t xml:space="preserve">” : </w:t>
-      </w:r>
-      <w:r>
-        <w:t>[“none”]</w:t>
-      </w:r>
-      <w:r>
-        <w:t>,</w:t>
-      </w:r>
-    </w:p>
-    <w:p>
-      <w:r>
-        <w:tab/>
-      </w:r>
-      <w:r>
-        <w:tab/>
-        <w:t>“</w:t>
-      </w:r>
-      <w:proofErr w:type="gramStart"/>
-      <w:r>
-        <w:t>getter</w:t>
-      </w:r>
-      <w:proofErr w:type="gramEnd"/>
-      <w:r>
-        <w:t>” : “</w:t>
-      </w:r>
-      <w:proofErr w:type="spellStart"/>
-      <w:r>
-        <w:t>exampleField</w:t>
-      </w:r>
-      <w:proofErr w:type="spellEnd"/>
-      <w:r>
-        <w:t>”</w:t>
+        <w:t>“default”</w:t>
       </w:r>
     </w:p>
     <w:p>
@@ -707,7 +690,15 @@
       </w:r>
       <w:proofErr w:type="spellEnd"/>
       <w:r>
-        <w:t>”,”short”, ”long”, ”double”, “</w:t>
+        <w:t>”,”short”, ”long”, ”double”,</w:t>
+      </w:r>
+      <w:r>
+        <w:t xml:space="preserve"> “float”,</w:t>
+      </w:r>
+      <w:bookmarkStart w:id="0" w:name="_GoBack"/>
+      <w:bookmarkEnd w:id="0"/>
+      <w:r>
+        <w:t xml:space="preserve"> “</w:t>
       </w:r>
       <w:r>
         <w:t>s</w:t>
@@ -858,13 +849,7 @@
     </w:p>
     <w:p>
       <w:r>
-        <w:t xml:space="preserve">This field will contain </w:t>
-      </w:r>
-      <w:r>
-        <w:t>the security status of the function</w:t>
-      </w:r>
-      <w:r>
-        <w:t>. The potential values are “public”, “private”, and “protected”.</w:t>
+        <w:t>This field will contain the security status of the function. The potential values are “public”, “private”, and “protected”.</w:t>
       </w:r>
     </w:p>
     <w:p>
@@ -960,10 +945,7 @@
     </w:p>
     <w:p>
       <w:r>
-        <w:t xml:space="preserve">This field will give the appropriate information for the generation of setters. Potential values are an array, which either contains “null” or </w:t>
-      </w:r>
-      <w:r>
-        <w:t>a list of names of fields that have been provided in the “fields” array. These field names should have the same index as the value in parameters that they will be set to, for example, if one wants to set the string message to “Hello World”, constructor[</w:t>
+        <w:t>This field will give the appropriate information for the generation of setters. Potential values are an array, which either contains “null” or a list of names of fields that have been provided in the “fields” array. These field names should have the same index as the value in parameters that they will be set to, for example, if one wants to set the string message to “Hello World”, constructor[</w:t>
       </w:r>
       <w:proofErr w:type="spellStart"/>
       <w:r>
@@ -1010,8 +992,6 @@
       <w:r>
         <w:t>This field will give the appropriate information for the generation of getters. Potential values are “null” and the name of a single field described in the fields array. If this value is not set to none, only one parameter will be accepted.</w:t>
       </w:r>
-      <w:bookmarkStart w:id="0" w:name="_GoBack"/>
-      <w:bookmarkEnd w:id="0"/>
     </w:p>
     <w:p/>
     <w:sectPr>

</xml_diff>

<commit_message>
Wrote Main, have not tried compiling yet.
</commit_message>
<xml_diff>
--- a/It Just Might Happen File Format.docx
+++ b/It Just Might Happen File Format.docx
@@ -19,6 +19,17 @@
     </w:p>
     <w:p>
       <w:r>
+        <w:t>“</w:t>
+      </w:r>
+      <w:proofErr w:type="gramStart"/>
+      <w:r>
+        <w:t>classes</w:t>
+      </w:r>
+      <w:proofErr w:type="gramEnd"/>
+      <w:r>
+        <w:t>”:</w:t>
+      </w:r>
+      <w:r>
         <w:t>[</w:t>
       </w:r>
     </w:p>
@@ -57,10 +68,12 @@
         <w:tab/>
         <w:t>“</w:t>
       </w:r>
-      <w:proofErr w:type="gramStart"/>
-      <w:r>
-        <w:t>security</w:t>
-      </w:r>
+      <w:proofErr w:type="spellStart"/>
+      <w:proofErr w:type="gramStart"/>
+      <w:r>
+        <w:t>accessModifier</w:t>
+      </w:r>
+      <w:proofErr w:type="spellEnd"/>
       <w:proofErr w:type="gramEnd"/>
       <w:r>
         <w:t>” : “public”,</w:t>
@@ -165,36 +178,12 @@
       </w:r>
       <w:r>
         <w:tab/>
-        <w:t>“</w:t>
-      </w:r>
-      <w:proofErr w:type="gramStart"/>
-      <w:r>
-        <w:t>security</w:t>
-      </w:r>
-      <w:proofErr w:type="gramEnd"/>
+        <w:t>“accessModifier</w:t>
+      </w:r>
+      <w:bookmarkStart w:id="0" w:name="_GoBack"/>
+      <w:bookmarkEnd w:id="0"/>
       <w:r>
         <w:t>” : “public”,</w:t>
-      </w:r>
-    </w:p>
-    <w:p>
-      <w:r>
-        <w:tab/>
-      </w:r>
-      <w:r>
-        <w:tab/>
-        <w:t>“</w:t>
-      </w:r>
-      <w:proofErr w:type="gramStart"/>
-      <w:r>
-        <w:t>value</w:t>
-      </w:r>
-      <w:proofErr w:type="gramEnd"/>
-      <w:r>
-        <w:t xml:space="preserve">” </w:t>
-      </w:r>
-      <w:r>
-        <w:tab/>
-        <w:t>: “5”,</w:t>
       </w:r>
     </w:p>
     <w:p>
@@ -695,8 +684,6 @@
       <w:r>
         <w:t xml:space="preserve"> “float”,</w:t>
       </w:r>
-      <w:bookmarkStart w:id="0" w:name="_GoBack"/>
-      <w:bookmarkEnd w:id="0"/>
       <w:r>
         <w:t xml:space="preserve"> “</w:t>
       </w:r>

</xml_diff>

<commit_message>
Unified language across all three files
</commit_message>
<xml_diff>
--- a/It Just Might Happen File Format.docx
+++ b/It Just Might Happen File Format.docx
@@ -125,17 +125,11 @@
       </w:r>
       <w:proofErr w:type="gramStart"/>
       <w:r>
-        <w:t>constructor</w:t>
-      </w:r>
-      <w:r>
-        <w:t>s</w:t>
-      </w:r>
-      <w:proofErr w:type="gramEnd"/>
-      <w:r>
-        <w:t>” : “default”</w:t>
-      </w:r>
-      <w:r>
-        <w:t>,</w:t>
+        <w:t>constructors</w:t>
+      </w:r>
+      <w:proofErr w:type="gramEnd"/>
+      <w:r>
+        <w:t>” : “default”,</w:t>
       </w:r>
     </w:p>
     <w:p>
@@ -611,10 +605,7 @@
       <w:proofErr w:type="spellStart"/>
       <w:proofErr w:type="gramStart"/>
       <w:r>
-        <w:t>class</w:t>
-      </w:r>
-      <w:r>
-        <w:t>Modifier</w:t>
+        <w:t>classModifier</w:t>
       </w:r>
       <w:proofErr w:type="spellEnd"/>
       <w:proofErr w:type="gramEnd"/>
@@ -624,10 +615,7 @@
     </w:p>
     <w:p>
       <w:r>
-        <w:t xml:space="preserve">This field will contain the </w:t>
-      </w:r>
-      <w:r>
-        <w:t>class modifier. The only supported values for it are “abstract” and “none”, however other values can be supported by individual translator modules.</w:t>
+        <w:t>This field will contain the class modifier. The only supported values for it are “abstract” and “none”, however other values can be supported by individual translator modules.</w:t>
       </w:r>
     </w:p>
     <w:p>
@@ -662,7 +650,7 @@
       </w:r>
       <w:proofErr w:type="gramStart"/>
       <w:r>
-        <w:t>fields</w:t>
+        <w:t>constructors</w:t>
       </w:r>
       <w:proofErr w:type="gramEnd"/>
       <w:r>
@@ -671,90 +659,108 @@
     </w:p>
     <w:p>
       <w:r>
-        <w:t>This field will contain an array of fields,</w:t>
-      </w:r>
-      <w:r>
-        <w:t xml:space="preserve"> of length zero or more,</w:t>
-      </w:r>
-      <w:r>
-        <w:t xml:space="preserve"> see Field Fields.</w:t>
-      </w:r>
-    </w:p>
-    <w:p>
-      <w:pPr>
-        <w:pStyle w:val="Heading3"/>
-      </w:pPr>
-      <w:r>
-        <w:t>“</w:t>
-      </w:r>
-      <w:proofErr w:type="gramStart"/>
-      <w:r>
-        <w:t>methods</w:t>
-      </w:r>
-      <w:proofErr w:type="gramEnd"/>
-      <w:r>
-        <w:t>”</w:t>
-      </w:r>
-    </w:p>
-    <w:p>
-      <w:r>
-        <w:t>This field wi</w:t>
-      </w:r>
-      <w:r>
-        <w:t>ll contain an array of methods</w:t>
-      </w:r>
-      <w:r>
-        <w:t>, of length zero or more</w:t>
-      </w:r>
-      <w:r>
-        <w:t xml:space="preserve">, see </w:t>
-      </w:r>
-      <w:r>
-        <w:t>Method</w:t>
-      </w:r>
-      <w:r>
-        <w:t xml:space="preserve"> Fields</w:t>
-      </w:r>
-      <w:r>
-        <w:t>\</w:t>
-      </w:r>
-    </w:p>
-    <w:p>
-      <w:pPr>
-        <w:pStyle w:val="Heading3"/>
-      </w:pPr>
-      <w:r>
-        <w:t>“</w:t>
-      </w:r>
-      <w:proofErr w:type="gramStart"/>
-      <w:r>
-        <w:t>constructor</w:t>
-      </w:r>
-      <w:r>
-        <w:t>s</w:t>
-      </w:r>
-      <w:proofErr w:type="gramEnd"/>
-      <w:r>
-        <w:t>”</w:t>
-      </w:r>
-    </w:p>
-    <w:p>
-      <w:r>
-        <w:t>This field will give the appropriate information for the generation of constructors. Potential values are an array, which eithe</w:t>
+        <w:t>This field will give the appropriate information for the generation of constructors. Potential values are an array, which either contains a combination of “default”, “copy”, and “full”, or just “none”.</w:t>
       </w:r>
       <w:bookmarkStart w:id="0" w:name="_GoBack"/>
       <w:bookmarkEnd w:id="0"/>
-      <w:r>
-        <w:t>r contains</w:t>
-      </w:r>
-      <w:r>
-        <w:t xml:space="preserve"> a combination of</w:t>
-      </w:r>
-      <w:r>
-        <w:t xml:space="preserve"> “null”, “default”, “copy”,</w:t>
-      </w:r>
-      <w:r>
-        <w:t xml:space="preserve"> and “full”.</w:t>
+    </w:p>
+    <w:p>
+      <w:pPr>
+        <w:pStyle w:val="Heading3"/>
+      </w:pPr>
+      <w:r>
+        <w:t>“</w:t>
+      </w:r>
+      <w:proofErr w:type="gramStart"/>
+      <w:r>
+        <w:t>fields</w:t>
+      </w:r>
+      <w:proofErr w:type="gramEnd"/>
+      <w:r>
+        <w:t>”</w:t>
+      </w:r>
+    </w:p>
+    <w:p>
+      <w:r>
+        <w:t>This field will contain an array of fields,</w:t>
+      </w:r>
+      <w:r>
+        <w:t xml:space="preserve"> of length zero or more,</w:t>
+      </w:r>
+      <w:r>
+        <w:t xml:space="preserve"> see Field Fields.</w:t>
+      </w:r>
+    </w:p>
+    <w:p>
+      <w:pPr>
+        <w:pStyle w:val="Heading3"/>
+      </w:pPr>
+      <w:r>
+        <w:t>“</w:t>
+      </w:r>
+      <w:proofErr w:type="gramStart"/>
+      <w:r>
+        <w:t>methods</w:t>
+      </w:r>
+      <w:proofErr w:type="gramEnd"/>
+      <w:r>
+        <w:t>”</w:t>
+      </w:r>
+    </w:p>
+    <w:p>
+      <w:r>
+        <w:t>This field wi</w:t>
+      </w:r>
+      <w:r>
+        <w:t>ll contain an array of methods</w:t>
+      </w:r>
+      <w:r>
+        <w:t>, of length zero or more</w:t>
+      </w:r>
+      <w:r>
+        <w:t xml:space="preserve">, see </w:t>
+      </w:r>
+      <w:r>
+        <w:t>Method</w:t>
+      </w:r>
+      <w:r>
+        <w:t xml:space="preserve"> Fields</w:t>
+      </w:r>
+      <w:r>
+        <w:t>.</w:t>
+      </w:r>
+    </w:p>
+    <w:p>
+      <w:pPr>
+        <w:pStyle w:val="Heading3"/>
+      </w:pPr>
+      <w:r>
+        <w:t>“</w:t>
+      </w:r>
+      <w:proofErr w:type="gramStart"/>
+      <w:r>
+        <w:t>constructors</w:t>
+      </w:r>
+      <w:proofErr w:type="gramEnd"/>
+      <w:r>
+        <w:t>”</w:t>
+      </w:r>
+    </w:p>
+    <w:p>
+      <w:r>
+        <w:t>This field will give the appropriate information for the generation of constructors. Potential values are an array, which either co</w:t>
+      </w:r>
+      <w:r>
+        <w:t xml:space="preserve">ntains a combination of </w:t>
+      </w:r>
+      <w:r>
+        <w:t>“default”, “copy”, and “full”</w:t>
+      </w:r>
+      <w:r>
+        <w:t>, or just “none”</w:t>
+      </w:r>
+      <w:r>
+        <w:t>.</w:t>
       </w:r>
     </w:p>
     <w:p>
@@ -892,13 +898,7 @@
     </w:p>
     <w:p>
       <w:r>
-        <w:t xml:space="preserve">This field will contain </w:t>
-      </w:r>
-      <w:r>
-        <w:t>the security status of the field</w:t>
-      </w:r>
-      <w:r>
-        <w:t>. The supported values for it are “public”, “private”, and “none” however other values can be supported by individual translator modules.</w:t>
+        <w:t>This field will contain the security status of the field. The supported values for it are “public”, “private”, and “none” however other values can be supported by individual translator modules.</w:t>
       </w:r>
     </w:p>
     <w:p>
@@ -911,10 +911,7 @@
       <w:proofErr w:type="spellStart"/>
       <w:proofErr w:type="gramStart"/>
       <w:r>
-        <w:t>field</w:t>
-      </w:r>
-      <w:r>
-        <w:t>Modifier</w:t>
+        <w:t>fieldModifier</w:t>
       </w:r>
       <w:proofErr w:type="spellEnd"/>
       <w:proofErr w:type="gramEnd"/>
@@ -924,13 +921,7 @@
     </w:p>
     <w:p>
       <w:r>
-        <w:t xml:space="preserve">This field will contain the </w:t>
-      </w:r>
-      <w:r>
-        <w:t>field</w:t>
-      </w:r>
-      <w:r>
-        <w:t xml:space="preserve"> modifier. The only supported values for it are “abstract” and “none”, however other values can be supported by individual translator modules.</w:t>
+        <w:t>This field will contain the field modifier. The only supported values for it are “abstract” and “none”, however other values can be supported by individual translator modules.</w:t>
       </w:r>
     </w:p>
     <w:p>
@@ -1023,13 +1014,7 @@
     </w:p>
     <w:p>
       <w:r>
-        <w:t>This field will contain</w:t>
-      </w:r>
-      <w:r>
-        <w:t xml:space="preserve"> the security status of the field</w:t>
-      </w:r>
-      <w:r>
-        <w:t>. The supported values for it are “public”, “private”, and “none” however other values can be supported by individual translator modules.</w:t>
+        <w:t>This field will contain the security status of the field. The supported values for it are “public”, “private”, and “none” however other values can be supported by individual translator modules.</w:t>
       </w:r>
     </w:p>
     <w:p>
@@ -1042,10 +1027,7 @@
       <w:proofErr w:type="spellStart"/>
       <w:proofErr w:type="gramStart"/>
       <w:r>
-        <w:t>field</w:t>
-      </w:r>
-      <w:r>
-        <w:t>Modifier</w:t>
+        <w:t>fieldModifier</w:t>
       </w:r>
       <w:proofErr w:type="spellEnd"/>
       <w:proofErr w:type="gramEnd"/>
@@ -1055,13 +1037,7 @@
     </w:p>
     <w:p>
       <w:r>
-        <w:t xml:space="preserve">This field will contain the </w:t>
-      </w:r>
-      <w:r>
-        <w:t>field</w:t>
-      </w:r>
-      <w:r>
-        <w:t xml:space="preserve"> modifier. The only supported values for it are “abstract” and “none”, however other values can be supported by individual translator modules.</w:t>
+        <w:t>This field will contain the field modifier. The only supported values for it are “abstract” and “none”, however other values can be supported by individual translator modules.</w:t>
       </w:r>
     </w:p>
     <w:p>

</xml_diff>

<commit_message>
Got CodeGenerator set up
</commit_message>
<xml_diff>
--- a/It Just Might Happen File Format.docx
+++ b/It Just Might Happen File Format.docx
@@ -927,7 +927,10 @@
         <w:pStyle w:val="Heading1"/>
       </w:pPr>
       <w:r>
-        <w:t>Function Fields</w:t>
+        <w:t>Method</w:t>
+      </w:r>
+      <w:r>
+        <w:t xml:space="preserve"> Fields</w:t>
       </w:r>
     </w:p>
     <w:p>
@@ -940,7 +943,10 @@
       <w:proofErr w:type="spellStart"/>
       <w:proofErr w:type="gramStart"/>
       <w:r>
-        <w:t>functionName</w:t>
+        <w:t>method</w:t>
+      </w:r>
+      <w:r>
+        <w:t>Name</w:t>
       </w:r>
       <w:proofErr w:type="spellEnd"/>
       <w:proofErr w:type="gramEnd"/>
@@ -950,7 +956,13 @@
     </w:p>
     <w:p>
       <w:r>
-        <w:t>This field contains the function name. Potential values are any legal function name in the language you are using.</w:t>
+        <w:t>This field</w:t>
+      </w:r>
+      <w:r>
+        <w:t xml:space="preserve"> contains the method</w:t>
+      </w:r>
+      <w:r>
+        <w:t xml:space="preserve"> name. Potential values are any legal function name in the language you are using.</w:t>
       </w:r>
     </w:p>
     <w:p>
@@ -963,7 +975,10 @@
       <w:proofErr w:type="spellStart"/>
       <w:proofErr w:type="gramStart"/>
       <w:r>
-        <w:t>functionType</w:t>
+        <w:t>method</w:t>
+      </w:r>
+      <w:r>
+        <w:t>Type</w:t>
       </w:r>
       <w:proofErr w:type="spellEnd"/>
       <w:proofErr w:type="gramEnd"/>
@@ -973,7 +988,13 @@
     </w:p>
     <w:p>
       <w:r>
-        <w:t>This field will contain the function type. Supported data types are “</w:t>
+        <w:t>This</w:t>
+      </w:r>
+      <w:r>
+        <w:t xml:space="preserve"> field will contain the method</w:t>
+      </w:r>
+      <w:r>
+        <w:t xml:space="preserve"> type. Supported data types are “</w:t>
       </w:r>
       <w:proofErr w:type="spellStart"/>
       <w:r>
@@ -1028,7 +1049,10 @@
       <w:proofErr w:type="spellStart"/>
       <w:proofErr w:type="gramStart"/>
       <w:r>
-        <w:t>fieldModifier</w:t>
+        <w:t>method</w:t>
+      </w:r>
+      <w:r>
+        <w:t>Modifier</w:t>
       </w:r>
       <w:proofErr w:type="spellEnd"/>
       <w:proofErr w:type="gramEnd"/>
@@ -1038,7 +1062,13 @@
     </w:p>
     <w:p>
       <w:r>
-        <w:t>This field will contain the field modifier. The only supported values for it are “abstract” and “none”, however other values can be supported by individual translator modules.</w:t>
+        <w:t>This field wil</w:t>
+      </w:r>
+      <w:r>
+        <w:t xml:space="preserve">l contain the method </w:t>
+      </w:r>
+      <w:r>
+        <w:t>modifier. The only supported values for it are “abstract” and “none”, however other values can be supported by individual translator modules.</w:t>
       </w:r>
       <w:r>
         <w:t xml:space="preserve"> Can be omitted.</w:t>

</xml_diff>